<commit_message>
This hadn't been saved on the last commit.
</commit_message>
<xml_diff>
--- a/Unit 3 Examples/CountDivisors/COMP268_CountDivisors_MyProgramProfile.docx
+++ b/Unit 3 Examples/CountDivisors/COMP268_CountDivisors_MyProgramProfile.docx
@@ -34,9 +34,11 @@
             <w:r>
               <w:t xml:space="preserve">LEARNING PROFILE FOR </w:t>
             </w:r>
+            <w:proofErr w:type="spellStart"/>
             <w:r>
-              <w:t>ComputeAverage</w:t>
+              <w:t>CountDivisors</w:t>
             </w:r>
+            <w:proofErr w:type="spellEnd"/>
           </w:p>
         </w:tc>
       </w:tr>
@@ -324,165 +326,7 @@
       </w:r>
     </w:p>
     <w:p>
-      <w:r>
-        <w:t>This program reads a sequence of positive integers input by the user, and it will print out the average of those integers. The user is prompted to enter one integer at time. The user must enter a 0 to mark the end of the data. (The zero is not counted as part of the data to be averaged.) The program does not check whether the user’s input is positive, so it will actually add up both positive and negative input values.</w:t>
-      </w:r>
-    </w:p>
-    <w:p>
-      <w:pPr>
-        <w:pStyle w:val="Heading1"/>
-        <w:numPr>
-          <w:ilvl w:val="0"/>
-          <w:numId w:val="2"/>
-        </w:numPr>
-      </w:pPr>
-      <w:r>
-        <w:t>Errors and Warnings</w:t>
-      </w:r>
-    </w:p>
-    <w:p>
-      <w:r>
-        <w:t>No errors.</w:t>
-      </w:r>
-    </w:p>
-    <w:p>
-      <w:pPr>
-        <w:pStyle w:val="Heading1"/>
-        <w:numPr>
-          <w:ilvl w:val="0"/>
-          <w:numId w:val="2"/>
-        </w:numPr>
-      </w:pPr>
-      <w:bookmarkStart w:id="0" w:name="_Ref482206909"/>
-      <w:r>
-        <w:t>Sample Input and Output</w:t>
-      </w:r>
-      <w:bookmarkEnd w:id="0"/>
-    </w:p>
-    <w:p>
-      <w:pPr>
-        <w:pStyle w:val="Subtitle"/>
-      </w:pPr>
-      <w:r>
-        <w:t>[Version 1.</w:t>
-      </w:r>
-      <w:r>
-        <w:t>1</w:t>
-      </w:r>
-      <w:r>
-        <w:t>]</w:t>
-      </w:r>
-    </w:p>
-    <w:p>
-      <w:pPr>
-        <w:pStyle w:val="Code"/>
-      </w:pPr>
-      <w:bookmarkStart w:id="1" w:name="_Ref482206604"/>
-      <w:r>
-        <w:t>Enter integers (including 0 and negative integers) separated by a carriage return [enter key], and end with two carriage returns.</w:t>
-      </w:r>
-    </w:p>
-    <w:p>
-      <w:pPr>
-        <w:pStyle w:val="Code"/>
-      </w:pPr>
-      <w:r>
-        <w:t>1</w:t>
-      </w:r>
-    </w:p>
-    <w:p>
-      <w:pPr>
-        <w:pStyle w:val="Code"/>
-      </w:pPr>
-      <w:r>
-        <w:t>2</w:t>
-      </w:r>
-    </w:p>
-    <w:p>
-      <w:pPr>
-        <w:pStyle w:val="Code"/>
-      </w:pPr>
-      <w:r>
-        <w:t>3</w:t>
-      </w:r>
-    </w:p>
-    <w:p>
-      <w:pPr>
-        <w:pStyle w:val="Code"/>
-      </w:pPr>
-      <w:r>
-        <w:t>4</w:t>
-      </w:r>
-    </w:p>
-    <w:p>
-      <w:pPr>
-        <w:pStyle w:val="Code"/>
-      </w:pPr>
-      <w:r>
-        <w:t>5</w:t>
-      </w:r>
-    </w:p>
-    <w:p>
-      <w:pPr>
-        <w:pStyle w:val="Code"/>
-      </w:pPr>
-      <w:r>
-        <w:t>6</w:t>
-      </w:r>
-    </w:p>
-    <w:p>
-      <w:pPr>
-        <w:pStyle w:val="Code"/>
-      </w:pPr>
-      <w:r>
-        <w:t>7</w:t>
-      </w:r>
-    </w:p>
-    <w:p>
-      <w:pPr>
-        <w:pStyle w:val="Code"/>
-      </w:pPr>
-      <w:r>
-        <w:t>8</w:t>
-      </w:r>
-    </w:p>
-    <w:p>
-      <w:pPr>
-        <w:pStyle w:val="Code"/>
-      </w:pPr>
-      <w:r>
-        <w:t>9</w:t>
-      </w:r>
-    </w:p>
-    <w:p>
-      <w:pPr>
-        <w:pStyle w:val="Code"/>
-      </w:pPr>
-      <w:r>
-        <w:t>10</w:t>
-      </w:r>
-    </w:p>
-    <w:p>
-      <w:pPr>
-        <w:pStyle w:val="Code"/>
-      </w:pPr>
-    </w:p>
-    <w:p>
-      <w:pPr>
-        <w:pStyle w:val="Code"/>
-      </w:pPr>
-    </w:p>
-    <w:p>
-      <w:pPr>
-        <w:pStyle w:val="Code"/>
-      </w:pPr>
-      <w:r>
-        <w:t>You entered 10 integers.</w:t>
-      </w:r>
-    </w:p>
-    <w:p>
-      <w:pPr>
-        <w:pStyle w:val="Code"/>
+      <w:pPr>
         <w:rPr>
           <w:rFonts w:asciiTheme="majorHAnsi" w:eastAsiaTheme="majorEastAsia" w:hAnsiTheme="majorHAnsi" w:cstheme="majorBidi"/>
           <w:color w:val="365F91" w:themeColor="accent1" w:themeShade="BF"/>
@@ -491,7 +335,25 @@
         </w:rPr>
       </w:pPr>
       <w:r>
-        <w:t>Their average is 5.500.</w:t>
+        <w:t>This program reads a positive integer from the user. It counts</w:t>
+      </w:r>
+      <w:r>
+        <w:t xml:space="preserve"> </w:t>
+      </w:r>
+      <w:r>
+        <w:t>how many divisors that number has, and then it prints the result.</w:t>
+      </w:r>
+      <w:r>
+        <w:t xml:space="preserve"> Also prints out a period for every </w:t>
+      </w:r>
+      <w:r>
+        <w:t>1</w:t>
+      </w:r>
+      <w:r>
+        <w:t xml:space="preserve"> million integer checks (loops).</w:t>
+      </w:r>
+      <w:r>
+        <w:t xml:space="preserve"> I added a bit that prints out the divisors, as well.</w:t>
       </w:r>
     </w:p>
     <w:p>
@@ -503,61 +365,133 @@
         </w:numPr>
       </w:pPr>
       <w:r>
+        <w:t>Errors and Warnings</w:t>
+      </w:r>
+    </w:p>
+    <w:p>
+      <w:r>
+        <w:t>No errors.</w:t>
+      </w:r>
+    </w:p>
+    <w:p>
+      <w:pPr>
+        <w:pStyle w:val="Heading1"/>
+        <w:numPr>
+          <w:ilvl w:val="0"/>
+          <w:numId w:val="2"/>
+        </w:numPr>
+      </w:pPr>
+      <w:bookmarkStart w:id="0" w:name="_Ref482206909"/>
+      <w:r>
+        <w:t>Sample Input and Output</w:t>
+      </w:r>
+      <w:bookmarkEnd w:id="0"/>
+    </w:p>
+    <w:p>
+      <w:pPr>
+        <w:pStyle w:val="Subtitle"/>
+      </w:pPr>
+      <w:r>
+        <w:t>[Version 1.0]</w:t>
+      </w:r>
+    </w:p>
+    <w:p>
+      <w:pPr>
+        <w:pStyle w:val="Code"/>
+      </w:pPr>
+      <w:bookmarkStart w:id="1" w:name="_Ref482206604"/>
+      <w:r>
+        <w:t>Enter a positive integer: 9876543</w:t>
+      </w:r>
+    </w:p>
+    <w:p>
+      <w:pPr>
+        <w:pStyle w:val="Code"/>
+      </w:pPr>
+      <w:r>
+        <w:t>.........</w:t>
+      </w:r>
+    </w:p>
+    <w:p>
+      <w:pPr>
+        <w:pStyle w:val="Code"/>
+      </w:pPr>
+      <w:r>
+        <w:t>The number of divisors of 9876543 is 8.</w:t>
+      </w:r>
+    </w:p>
+    <w:p>
+      <w:pPr>
+        <w:pStyle w:val="Subtitle"/>
+      </w:pPr>
+      <w:r>
+        <w:t>[Version 1.1]</w:t>
+      </w:r>
+    </w:p>
+    <w:p>
+      <w:pPr>
+        <w:pStyle w:val="Code"/>
+      </w:pPr>
+      <w:r>
+        <w:t>Enter a positive integer: -1</w:t>
+      </w:r>
+    </w:p>
+    <w:p>
+      <w:pPr>
+        <w:pStyle w:val="Code"/>
+      </w:pPr>
+      <w:r>
+        <w:t>That number is not positive. Please try again.</w:t>
+      </w:r>
+    </w:p>
+    <w:p>
+      <w:pPr>
+        <w:pStyle w:val="Code"/>
+      </w:pPr>
+      <w:r>
+        <w:t>9876543</w:t>
+      </w:r>
+    </w:p>
+    <w:p>
+      <w:pPr>
+        <w:pStyle w:val="Code"/>
+      </w:pPr>
+      <w:r>
+        <w:t>.........</w:t>
+      </w:r>
+    </w:p>
+    <w:p>
+      <w:pPr>
+        <w:pStyle w:val="Code"/>
+      </w:pPr>
+      <w:r>
+        <w:t>The number of divisors of 9876543 (including 1 and itself) is 8, as follows:</w:t>
+      </w:r>
+    </w:p>
+    <w:p>
+      <w:pPr>
+        <w:pStyle w:val="Code"/>
+      </w:pPr>
+      <w:r>
+        <w:t>1, 3, 227, 681, 14503, 43509, 3292181, 9876543</w:t>
+      </w:r>
+    </w:p>
+    <w:p>
+      <w:pPr>
+        <w:pStyle w:val="Heading1"/>
+        <w:numPr>
+          <w:ilvl w:val="0"/>
+          <w:numId w:val="2"/>
+        </w:numPr>
+      </w:pPr>
+      <w:r>
         <w:t>Discussion</w:t>
       </w:r>
       <w:bookmarkEnd w:id="1"/>
     </w:p>
     <w:p>
       <w:r>
-        <w:t xml:space="preserve">I had to look closely at the author’s input/output helper class </w:t>
-      </w:r>
-      <w:r>
-        <w:rPr>
-          <w:i/>
-        </w:rPr>
-        <w:t>TextIO</w:t>
-      </w:r>
-      <w:r>
-        <w:t xml:space="preserve"> to figure out which methods to use to both count sequential carriage returns and read integer values without missing any of them. His thorough documentation of each method, even many of the private ones, made this much easier than it would have been without, highlighting the importance of good documentation and commenting. I ended up using </w:t>
-      </w:r>
-      <w:r>
-        <w:rPr>
-          <w:rStyle w:val="CodeChar"/>
-        </w:rPr>
-        <w:t>eoln()</w:t>
-      </w:r>
-      <w:r>
-        <w:t xml:space="preserve"> to check for carriage returns with </w:t>
-      </w:r>
-      <w:r>
-        <w:rPr>
-          <w:rStyle w:val="CodeChar"/>
-        </w:rPr>
-        <w:t>getln()</w:t>
-      </w:r>
-      <w:r>
-        <w:t xml:space="preserve"> </w:t>
-      </w:r>
-      <w:r>
-        <w:t xml:space="preserve">to look at the next character without skipping an integer, and </w:t>
-      </w:r>
-      <w:r>
-        <w:rPr>
-          <w:rStyle w:val="CodeChar"/>
-        </w:rPr>
-        <w:t>getInt()</w:t>
-      </w:r>
-      <w:r>
-        <w:t xml:space="preserve"> to get the next integer without skipping a carriage return. It seems to work quite well, making the user interface and input easier and more natural, and I hope to use it again. I may need to learn how to implement it without </w:t>
-      </w:r>
-      <w:r>
-        <w:rPr>
-          <w:i/>
-        </w:rPr>
-        <w:t>TextIO</w:t>
-      </w:r>
-      <w:r>
-        <w:t>, as the author has stated that it is primarily for instruction, not professional use.</w:t>
+        <w:t xml:space="preserve">The while (true) { … if (test) { break; } } method seems awkward, especially for this short example, so I removed it. </w:t>
       </w:r>
       <w:bookmarkStart w:id="2" w:name="_GoBack"/>
       <w:bookmarkEnd w:id="2"/>
@@ -1341,6 +1275,7 @@
   <w:style w:type="character" w:default="1" w:styleId="DefaultParagraphFont">
     <w:name w:val="Default Paragraph Font"/>
     <w:uiPriority w:val="1"/>
+    <w:semiHidden/>
     <w:unhideWhenUsed/>
   </w:style>
   <w:style w:type="table" w:default="1" w:styleId="TableNormal">
@@ -2107,7 +2042,7 @@
 </file>
 
 <file path=customXml/itemProps2.xml><?xml version="1.0" encoding="utf-8"?>
-<ds:datastoreItem xmlns:ds="http://schemas.openxmlformats.org/officeDocument/2006/customXml" ds:itemID="{FEE008AC-8951-4B60-9BBF-DD760F963C40}">
+<ds:datastoreItem xmlns:ds="http://schemas.openxmlformats.org/officeDocument/2006/customXml" ds:itemID="{61B525A5-9A64-4F90-A5AD-B278C79608F5}">
   <ds:schemaRefs>
     <ds:schemaRef ds:uri="http://schemas.openxmlformats.org/officeDocument/2006/bibliography"/>
   </ds:schemaRefs>

</xml_diff>